<commit_message>
Added window for enter logins and logouts
</commit_message>
<xml_diff>
--- a/user manual/Control de reportes de Fastness.docx
+++ b/user manual/Control de reportes de Fastness.docx
@@ -7,13 +7,13 @@
         <w:pStyle w:val="Ttulo1"/>
       </w:pPr>
       <w:r>
-        <w:t xml:space="preserve">Control de reportes de </w:t>
-      </w:r>
-      <w:proofErr w:type="spellStart"/>
-      <w:r>
-        <w:t>Fastness</w:t>
-      </w:r>
-      <w:proofErr w:type="spellEnd"/>
+        <w:t>Control de reportes de Fastn</w:t>
+      </w:r>
+      <w:bookmarkStart w:id="0" w:name="_GoBack"/>
+      <w:bookmarkEnd w:id="0"/>
+      <w:r>
+        <w:t>ess</w:t>
+      </w:r>
     </w:p>
     <w:p/>
     <w:p>
@@ -29,6 +29,9 @@
     </w:p>
     <w:p/>
     <w:p>
+      <w:pPr>
+        <w:pStyle w:val="Ttulo2"/>
+      </w:pPr>
       <w:r>
         <w:t>Reporte de ventas:</w:t>
       </w:r>
@@ -79,17 +82,12 @@
     </w:p>
     <w:p/>
     <w:p/>
-    <w:p/>
-    <w:p/>
-    <w:p/>
-    <w:p/>
-    <w:p/>
-    <w:p/>
-    <w:p/>
-    <w:p>
-      <w:r>
-        <w:lastRenderedPageBreak/>
-        <w:t>Reporte de créditos de clientes:</w:t>
+    <w:p>
+      <w:pPr>
+        <w:pStyle w:val="Ttulo2"/>
+      </w:pPr>
+      <w:r>
+        <w:t>Reportes de ventas timbradas:</w:t>
       </w:r>
     </w:p>
     <w:p/>
@@ -99,11 +97,12 @@
           <w:noProof/>
           <w:lang w:eastAsia="es-CR"/>
         </w:rPr>
+        <w:lastRenderedPageBreak/>
         <w:drawing>
-          <wp:inline distT="0" distB="0" distL="0" distR="0" wp14:anchorId="77FCDC51" wp14:editId="693229CA">
-            <wp:extent cx="5612130" cy="2897505"/>
-            <wp:effectExtent l="0" t="0" r="7620" b="0"/>
-            <wp:docPr id="3" name="Imagen 3"/>
+          <wp:inline distT="0" distB="0" distL="0" distR="0" wp14:anchorId="1F9BD6B1" wp14:editId="4CD2FAED">
+            <wp:extent cx="1266825" cy="2667000"/>
+            <wp:effectExtent l="0" t="0" r="9525" b="0"/>
+            <wp:docPr id="6" name="Imagen 6"/>
             <wp:cNvGraphicFramePr>
               <a:graphicFrameLocks xmlns:a="http://schemas.openxmlformats.org/drawingml/2006/main" noChangeAspect="1"/>
             </wp:cNvGraphicFramePr>
@@ -123,6 +122,295 @@
                   <pic:spPr>
                     <a:xfrm>
                       <a:off x="0" y="0"/>
+                      <a:ext cx="1266825" cy="2667000"/>
+                    </a:xfrm>
+                    <a:prstGeom prst="rect">
+                      <a:avLst/>
+                    </a:prstGeom>
+                  </pic:spPr>
+                </pic:pic>
+              </a:graphicData>
+            </a:graphic>
+          </wp:inline>
+        </w:drawing>
+      </w:r>
+    </w:p>
+    <w:p>
+      <w:r>
+        <w:rPr>
+          <w:noProof/>
+          <w:lang w:eastAsia="es-CR"/>
+        </w:rPr>
+        <w:drawing>
+          <wp:inline distT="0" distB="0" distL="0" distR="0" wp14:anchorId="740C9457" wp14:editId="067397F5">
+            <wp:extent cx="5612130" cy="1373505"/>
+            <wp:effectExtent l="0" t="0" r="7620" b="0"/>
+            <wp:docPr id="5" name="Imagen 5"/>
+            <wp:cNvGraphicFramePr>
+              <a:graphicFrameLocks xmlns:a="http://schemas.openxmlformats.org/drawingml/2006/main" noChangeAspect="1"/>
+            </wp:cNvGraphicFramePr>
+            <a:graphic xmlns:a="http://schemas.openxmlformats.org/drawingml/2006/main">
+              <a:graphicData uri="http://schemas.openxmlformats.org/drawingml/2006/picture">
+                <pic:pic xmlns:pic="http://schemas.openxmlformats.org/drawingml/2006/picture">
+                  <pic:nvPicPr>
+                    <pic:cNvPr id="1" name=""/>
+                    <pic:cNvPicPr/>
+                  </pic:nvPicPr>
+                  <pic:blipFill>
+                    <a:blip r:embed="rId6"/>
+                    <a:stretch>
+                      <a:fillRect/>
+                    </a:stretch>
+                  </pic:blipFill>
+                  <pic:spPr>
+                    <a:xfrm>
+                      <a:off x="0" y="0"/>
+                      <a:ext cx="5612130" cy="1373505"/>
+                    </a:xfrm>
+                    <a:prstGeom prst="rect">
+                      <a:avLst/>
+                    </a:prstGeom>
+                  </pic:spPr>
+                </pic:pic>
+              </a:graphicData>
+            </a:graphic>
+          </wp:inline>
+        </w:drawing>
+      </w:r>
+    </w:p>
+    <w:p>
+      <w:pPr>
+        <w:pStyle w:val="Ttulo2"/>
+      </w:pPr>
+    </w:p>
+    <w:p>
+      <w:pPr>
+        <w:pStyle w:val="Ttulo2"/>
+      </w:pPr>
+      <w:r>
+        <w:t>Reporte de ventas no timbradas:</w:t>
+      </w:r>
+    </w:p>
+    <w:p/>
+    <w:p>
+      <w:r>
+        <w:rPr>
+          <w:noProof/>
+          <w:lang w:eastAsia="es-CR"/>
+        </w:rPr>
+        <w:drawing>
+          <wp:inline distT="0" distB="0" distL="0" distR="0" wp14:anchorId="00C997AB" wp14:editId="7C888FA4">
+            <wp:extent cx="1304925" cy="3228975"/>
+            <wp:effectExtent l="0" t="0" r="9525" b="9525"/>
+            <wp:docPr id="10" name="Imagen 10"/>
+            <wp:cNvGraphicFramePr>
+              <a:graphicFrameLocks xmlns:a="http://schemas.openxmlformats.org/drawingml/2006/main" noChangeAspect="1"/>
+            </wp:cNvGraphicFramePr>
+            <a:graphic xmlns:a="http://schemas.openxmlformats.org/drawingml/2006/main">
+              <a:graphicData uri="http://schemas.openxmlformats.org/drawingml/2006/picture">
+                <pic:pic xmlns:pic="http://schemas.openxmlformats.org/drawingml/2006/picture">
+                  <pic:nvPicPr>
+                    <pic:cNvPr id="1" name=""/>
+                    <pic:cNvPicPr/>
+                  </pic:nvPicPr>
+                  <pic:blipFill>
+                    <a:blip r:embed="rId7"/>
+                    <a:stretch>
+                      <a:fillRect/>
+                    </a:stretch>
+                  </pic:blipFill>
+                  <pic:spPr>
+                    <a:xfrm>
+                      <a:off x="0" y="0"/>
+                      <a:ext cx="1304925" cy="3228975"/>
+                    </a:xfrm>
+                    <a:prstGeom prst="rect">
+                      <a:avLst/>
+                    </a:prstGeom>
+                  </pic:spPr>
+                </pic:pic>
+              </a:graphicData>
+            </a:graphic>
+          </wp:inline>
+        </w:drawing>
+      </w:r>
+    </w:p>
+    <w:p/>
+    <w:p>
+      <w:r>
+        <w:rPr>
+          <w:noProof/>
+          <w:lang w:eastAsia="es-CR"/>
+        </w:rPr>
+        <w:drawing>
+          <wp:inline distT="0" distB="0" distL="0" distR="0" wp14:anchorId="0DABBF6C" wp14:editId="3B5B9514">
+            <wp:extent cx="5612130" cy="2675255"/>
+            <wp:effectExtent l="0" t="0" r="7620" b="0"/>
+            <wp:docPr id="8" name="Imagen 8"/>
+            <wp:cNvGraphicFramePr>
+              <a:graphicFrameLocks xmlns:a="http://schemas.openxmlformats.org/drawingml/2006/main" noChangeAspect="1"/>
+            </wp:cNvGraphicFramePr>
+            <a:graphic xmlns:a="http://schemas.openxmlformats.org/drawingml/2006/main">
+              <a:graphicData uri="http://schemas.openxmlformats.org/drawingml/2006/picture">
+                <pic:pic xmlns:pic="http://schemas.openxmlformats.org/drawingml/2006/picture">
+                  <pic:nvPicPr>
+                    <pic:cNvPr id="1" name=""/>
+                    <pic:cNvPicPr/>
+                  </pic:nvPicPr>
+                  <pic:blipFill>
+                    <a:blip r:embed="rId8"/>
+                    <a:stretch>
+                      <a:fillRect/>
+                    </a:stretch>
+                  </pic:blipFill>
+                  <pic:spPr>
+                    <a:xfrm>
+                      <a:off x="0" y="0"/>
+                      <a:ext cx="5612130" cy="2675255"/>
+                    </a:xfrm>
+                    <a:prstGeom prst="rect">
+                      <a:avLst/>
+                    </a:prstGeom>
+                  </pic:spPr>
+                </pic:pic>
+              </a:graphicData>
+            </a:graphic>
+          </wp:inline>
+        </w:drawing>
+      </w:r>
+    </w:p>
+    <w:p/>
+    <w:p>
+      <w:pPr>
+        <w:pStyle w:val="Ttulo2"/>
+      </w:pPr>
+      <w:r>
+        <w:lastRenderedPageBreak/>
+        <w:t>Recibos de dinero:</w:t>
+      </w:r>
+    </w:p>
+    <w:p>
+      <w:pPr>
+        <w:pStyle w:val="Ttulo2"/>
+      </w:pPr>
+    </w:p>
+    <w:p>
+      <w:pPr>
+        <w:pStyle w:val="Ttulo2"/>
+      </w:pPr>
+    </w:p>
+    <w:p>
+      <w:pPr>
+        <w:pStyle w:val="Ttulo2"/>
+      </w:pPr>
+    </w:p>
+    <w:p>
+      <w:pPr>
+        <w:pStyle w:val="Ttulo2"/>
+      </w:pPr>
+    </w:p>
+    <w:p>
+      <w:pPr>
+        <w:pStyle w:val="Ttulo2"/>
+      </w:pPr>
+    </w:p>
+    <w:p>
+      <w:pPr>
+        <w:pStyle w:val="Ttulo2"/>
+      </w:pPr>
+    </w:p>
+    <w:p>
+      <w:pPr>
+        <w:pStyle w:val="Ttulo2"/>
+      </w:pPr>
+    </w:p>
+    <w:p>
+      <w:pPr>
+        <w:pStyle w:val="Ttulo2"/>
+      </w:pPr>
+    </w:p>
+    <w:p>
+      <w:pPr>
+        <w:pStyle w:val="Ttulo2"/>
+      </w:pPr>
+      <w:r>
+        <w:t>Reporte de créditos de clientes:</w:t>
+      </w:r>
+    </w:p>
+    <w:p>
+      <w:r>
+        <w:rPr>
+          <w:noProof/>
+          <w:lang w:eastAsia="es-CR"/>
+        </w:rPr>
+        <w:drawing>
+          <wp:inline distT="0" distB="0" distL="0" distR="0" wp14:anchorId="70304254" wp14:editId="18AC05E4">
+            <wp:extent cx="1228725" cy="3171825"/>
+            <wp:effectExtent l="0" t="0" r="9525" b="9525"/>
+            <wp:docPr id="12" name="Imagen 12"/>
+            <wp:cNvGraphicFramePr>
+              <a:graphicFrameLocks xmlns:a="http://schemas.openxmlformats.org/drawingml/2006/main" noChangeAspect="1"/>
+            </wp:cNvGraphicFramePr>
+            <a:graphic xmlns:a="http://schemas.openxmlformats.org/drawingml/2006/main">
+              <a:graphicData uri="http://schemas.openxmlformats.org/drawingml/2006/picture">
+                <pic:pic xmlns:pic="http://schemas.openxmlformats.org/drawingml/2006/picture">
+                  <pic:nvPicPr>
+                    <pic:cNvPr id="1" name=""/>
+                    <pic:cNvPicPr/>
+                  </pic:nvPicPr>
+                  <pic:blipFill>
+                    <a:blip r:embed="rId9"/>
+                    <a:stretch>
+                      <a:fillRect/>
+                    </a:stretch>
+                  </pic:blipFill>
+                  <pic:spPr>
+                    <a:xfrm>
+                      <a:off x="0" y="0"/>
+                      <a:ext cx="1228725" cy="3171825"/>
+                    </a:xfrm>
+                    <a:prstGeom prst="rect">
+                      <a:avLst/>
+                    </a:prstGeom>
+                  </pic:spPr>
+                </pic:pic>
+              </a:graphicData>
+            </a:graphic>
+          </wp:inline>
+        </w:drawing>
+      </w:r>
+    </w:p>
+    <w:p>
+      <w:r>
+        <w:rPr>
+          <w:noProof/>
+          <w:lang w:eastAsia="es-CR"/>
+        </w:rPr>
+        <w:lastRenderedPageBreak/>
+        <w:drawing>
+          <wp:inline distT="0" distB="0" distL="0" distR="0" wp14:anchorId="77FCDC51" wp14:editId="693229CA">
+            <wp:extent cx="5612130" cy="2897505"/>
+            <wp:effectExtent l="0" t="0" r="7620" b="0"/>
+            <wp:docPr id="3" name="Imagen 3"/>
+            <wp:cNvGraphicFramePr>
+              <a:graphicFrameLocks xmlns:a="http://schemas.openxmlformats.org/drawingml/2006/main" noChangeAspect="1"/>
+            </wp:cNvGraphicFramePr>
+            <a:graphic xmlns:a="http://schemas.openxmlformats.org/drawingml/2006/main">
+              <a:graphicData uri="http://schemas.openxmlformats.org/drawingml/2006/picture">
+                <pic:pic xmlns:pic="http://schemas.openxmlformats.org/drawingml/2006/picture">
+                  <pic:nvPicPr>
+                    <pic:cNvPr id="1" name=""/>
+                    <pic:cNvPicPr/>
+                  </pic:nvPicPr>
+                  <pic:blipFill>
+                    <a:blip r:embed="rId10"/>
+                    <a:stretch>
+                      <a:fillRect/>
+                    </a:stretch>
+                  </pic:blipFill>
+                  <pic:spPr>
+                    <a:xfrm>
+                      <a:off x="0" y="0"/>
                       <a:ext cx="5612130" cy="2897505"/>
                     </a:xfrm>
                     <a:prstGeom prst="rect">
@@ -137,6 +425,9 @@
       </w:r>
     </w:p>
     <w:p>
+      <w:pPr>
+        <w:pStyle w:val="Ttulo2"/>
+      </w:pPr>
       <w:r>
         <w:t>Reportes de pagos por hacer:</w:t>
       </w:r>
@@ -164,7 +455,7 @@
                     <pic:cNvPicPr/>
                   </pic:nvPicPr>
                   <pic:blipFill>
-                    <a:blip r:embed="rId6"/>
+                    <a:blip r:embed="rId11"/>
                     <a:stretch>
                       <a:fillRect/>
                     </a:stretch>
@@ -191,15 +482,15 @@
     <w:p/>
     <w:p/>
     <w:p>
-      <w:r>
-        <w:lastRenderedPageBreak/>
+      <w:pPr>
+        <w:pStyle w:val="Ttulo2"/>
+      </w:pPr>
+      <w:r>
         <w:t>Reportes de</w:t>
       </w:r>
       <w:r>
         <w:t xml:space="preserve"> movimientos de</w:t>
       </w:r>
-      <w:bookmarkStart w:id="0" w:name="_GoBack"/>
-      <w:bookmarkEnd w:id="0"/>
       <w:r>
         <w:t xml:space="preserve"> inventario</w:t>
       </w:r>
@@ -211,6 +502,7 @@
           <w:noProof/>
           <w:lang w:eastAsia="es-CR"/>
         </w:rPr>
+        <w:lastRenderedPageBreak/>
         <w:drawing>
           <wp:inline distT="0" distB="0" distL="0" distR="0" wp14:anchorId="10902A41" wp14:editId="4A38F7EF">
             <wp:extent cx="5612130" cy="2950210"/>
@@ -227,7 +519,7 @@
                     <pic:cNvPicPr/>
                   </pic:nvPicPr>
                   <pic:blipFill>
-                    <a:blip r:embed="rId7"/>
+                    <a:blip r:embed="rId12"/>
                     <a:stretch>
                       <a:fillRect/>
                     </a:stretch>
@@ -673,6 +965,28 @@
       <w:szCs w:val="32"/>
     </w:rPr>
   </w:style>
+  <w:style w:type="paragraph" w:styleId="Ttulo2">
+    <w:name w:val="heading 2"/>
+    <w:basedOn w:val="Normal"/>
+    <w:next w:val="Normal"/>
+    <w:link w:val="Ttulo2Car"/>
+    <w:uiPriority w:val="9"/>
+    <w:unhideWhenUsed/>
+    <w:qFormat/>
+    <w:rsid w:val="00884D72"/>
+    <w:pPr>
+      <w:keepNext/>
+      <w:keepLines/>
+      <w:spacing w:before="40" w:after="0"/>
+      <w:outlineLvl w:val="1"/>
+    </w:pPr>
+    <w:rPr>
+      <w:rFonts w:asciiTheme="majorHAnsi" w:eastAsiaTheme="majorEastAsia" w:hAnsiTheme="majorHAnsi" w:cstheme="majorBidi"/>
+      <w:color w:val="2E74B5" w:themeColor="accent1" w:themeShade="BF"/>
+      <w:sz w:val="26"/>
+      <w:szCs w:val="26"/>
+    </w:rPr>
+  </w:style>
   <w:style w:type="character" w:default="1" w:styleId="Fuentedeprrafopredeter">
     <w:name w:val="Default Paragraph Font"/>
     <w:uiPriority w:val="1"/>
@@ -711,6 +1025,19 @@
       <w:color w:val="2E74B5" w:themeColor="accent1" w:themeShade="BF"/>
       <w:sz w:val="32"/>
       <w:szCs w:val="32"/>
+    </w:rPr>
+  </w:style>
+  <w:style w:type="character" w:customStyle="1" w:styleId="Ttulo2Car">
+    <w:name w:val="Título 2 Car"/>
+    <w:basedOn w:val="Fuentedeprrafopredeter"/>
+    <w:link w:val="Ttulo2"/>
+    <w:uiPriority w:val="9"/>
+    <w:rsid w:val="00884D72"/>
+    <w:rPr>
+      <w:rFonts w:asciiTheme="majorHAnsi" w:eastAsiaTheme="majorEastAsia" w:hAnsiTheme="majorHAnsi" w:cstheme="majorBidi"/>
+      <w:color w:val="2E74B5" w:themeColor="accent1" w:themeShade="BF"/>
+      <w:sz w:val="26"/>
+      <w:szCs w:val="26"/>
     </w:rPr>
   </w:style>
 </w:styles>

</xml_diff>